<commit_message>
submission 1 Digital Health
</commit_message>
<xml_diff>
--- a/_manuscript/index.docx
+++ b/_manuscript/index.docx
@@ -201,7 +201,7 @@
         <w:t xml:space="preserve">12,13</w:t>
       </w:r>
       <w:r>
-        <w:t xml:space="preserve">. It is unclear whether individuals would be willing and able to adhere to an extensive EMA protocol (e.g., 4 prompts per day) indefinitely. Moreover, EMA items are chosen using domain expertise from decades of research on the self-report factors that predict lapse. It is possible, however, that there are several alternative precipitators of lapse not yet discovered due to small subtle changes in one’s environment, social circle, or lifestyle that cannot be easily pinpointed in self-report.</w:t>
+        <w:t xml:space="preserve">. It is unclear whether individuals would be willing and able to adhere to an extensive EMA protocol (e.g., 4 prompts per day) indefinitely. Moreover, EMA items are chosen using domain expertise from decades of research on the self-report factors that predict lapse. It is possible, however, that there are several alternative precipitators of lapse not yet discovered due to small subtle changes in one’s environment, social circle, or lifestyle that cannot be easily identified via self-report.</w:t>
       </w:r>
     </w:p>
     <w:p>
@@ -209,7 +209,7 @@
         <w:pStyle w:val="BodyText"/>
       </w:pPr>
       <w:r>
-        <w:t xml:space="preserve">Cellular communication sensing may be a promising alternative to EMA. Whereas EMA is limited to, at most, several assessments per day, communication sensing is mostly passive and can be monitored moment-by-moment. Cellular communication patterns appear to capture clear, risk-relevant constructs. Late-night phone calls could indicate an emergency,</w:t>
+        <w:t xml:space="preserve">Cellular communication sensing may be a promising alternative to EMA. Whereas EMA is limited to, at most, several assessments per day, communication sensing is mostly passive and can be monitored moment-by-moment. Cellular communication patterns capture clear, risk-relevant constructs. Late-night phone calls could indicate an emergency,</w:t>
       </w:r>
       <w:r>
         <w:t xml:space="preserve"> </w:t>
@@ -229,7 +229,7 @@
         <w:pStyle w:val="BodyText"/>
       </w:pPr>
       <w:r>
-        <w:t xml:space="preserve">These data may become even more powerful when communication patterns are contextualized with participant-specific meaning. For instance, knowing a participant’s relationship to their contacts, whether they have previously drank alcohol with a given contact, or whether that contact supports their recovery goals could substantially alter interpretation. In the examples above, contextualized communication data might reveal that late-night calls are made to a sponsor, or that a shrinking social circle reflects reduced contact with individuals unsupportive of their recovery. In this way, the same communication patterns may reflect protective processes rather than increased lapse risk.</w:t>
+        <w:t xml:space="preserve">These data may become even more powerful when communication patterns are contextualized with participant-specific meaning. For instance, knowing a participant’s relationship to their contacts, whether they have previously drunk alcohol with a given contact, or whether that contact supports their recovery goals could alter interpretation. In the examples above, contextualized communication data might reveal that the late-night calls are made to a sponsor, or that a shrinking social circle reflects reduced contact with individuals unsupportive of their recovery. In this way, the same communication patterns may reflect protective processes rather than increased lapse risk.</w:t>
       </w:r>
     </w:p>
     <w:p>
@@ -264,7 +264,7 @@
         <w:pStyle w:val="FirstParagraph"/>
       </w:pPr>
       <w:r>
-        <w:t xml:space="preserve">We adhere to research transparency principles that are crucial for robust and replicable science. First, we reported how we determined the sample size, all data exclusions, all manipulations, and all study measures. We provide a Transparency Report</w:t>
+        <w:t xml:space="preserve">We adhere to research transparency principles that are crucial for robust and replicable science. First, we reported how we determined the sample size, all data exclusions, all manipulations, and all study measures. We provide a transparency checklist</w:t>
       </w:r>
       <w:r>
         <w:rPr>
@@ -372,7 +372,7 @@
         <w:t xml:space="preserve">16</w:t>
       </w:r>
       <w:r>
-        <w:t xml:space="preserve">). At the intake visit, roughly two weeks after screening, we collected additional self-report data on abstinence self-efficacy</w:t>
+        <w:t xml:space="preserve">). At the intake visit, approximately two weeks after screening, we collected additional self-report data on abstinence self-efficacy</w:t>
       </w:r>
       <w:r>
         <w:rPr>
@@ -398,7 +398,7 @@
         <w:pStyle w:val="BodyText"/>
       </w:pPr>
       <w:r>
-        <w:t xml:space="preserve">At each monthly follow-up, we downloaded backups of participants’ cellular communication metadata directly from their smartphones. Metadata included the phone number of the other party, the date and time of the communication, the origin of call or message (i.e., incoming or outgoing), whether the call was answered (voice calls only), and the duration of the call (voice calls only). During each follow-up visit, study staff identified important contacts. Contacts that participants communicated with at least twice by call or text in the past month were deemed important. For each important contact, participants answered 7 contextual questions about their type of relationship, whether they ever drank alcohol with this person, the drinking status of the contact, expectations about whether the contact would drink in their presence, recovery status of contact, level of supportiveness of contact, and affective experiences with the contact.</w:t>
+        <w:t xml:space="preserve">At each monthly follow-up, we downloaded backups of participants’ cellular communication metadata directly from their smartphones. Metadata included the phone number of the other party, the date and time of the communication, the origin of call or message (i.e., incoming or outgoing), whether the call was answered (voice calls only), and the duration of the call (voice calls only). During each follow-up visit, study staff identified important contacts. Contacts that participants communicated with at least twice by call or text in the past month were considered important. For each important contact, participants answered seven contextual questions about their type of relationship, whether they ever drank alcohol with this person, the drinking status of the contact, expectations about whether the contact would drink in their presence, recovery status of contact, level of supportiveness of contact, and affective experiences with the contact.</w:t>
       </w:r>
     </w:p>
     <w:p>
@@ -406,7 +406,7 @@
         <w:pStyle w:val="BodyText"/>
       </w:pPr>
       <w:r>
-        <w:t xml:space="preserve">While enrolled, participants completed 4 brief daily ecological momentary assessments (7-10 questions). The first item assessed alcohol use (date and time of any unreported drinking episodes). The remaining EMA questions were used as features in other studies</w:t>
+        <w:t xml:space="preserve">While enrolled, participants completed four brief daily ecological momentary assessments (7-10 questions). The first item assessed alcohol use (date and time of any unreported drinking episodes). The remaining EMA questions were used as features in other studies</w:t>
       </w:r>
       <w:r>
         <w:rPr>
@@ -415,7 +415,7 @@
         <w:t xml:space="preserve">10,11</w:t>
       </w:r>
       <w:r>
-        <w:t xml:space="preserve">, but were outside the scope of this cellular communication sensing study. Additional sensing data streams and self-report measures were collected for the parent grant. Participants were compensated up to $115 per month for completing study tasks (i.e., EMAs, monthly follow-up visits and sharing sensing data) and were paid $66 per month to offset the cost of maintaining a cellphone plan. The full study protocol is available on our OSF page (</w:t>
+        <w:t xml:space="preserve">, but were outside the scope of this cellular communication sensing study. Additional sensing data streams and self-report measures were collected for the parent grant. We compensated participants up to $115 per month for completing study tasks (i.e., EMAs, monthly follow-up visits and sharing sensing data) and $66 per month to offset the cost of their cellphone plan. The full study protocol is available on our OSF page (</w:t>
       </w:r>
       <w:hyperlink r:id="rId22">
         <w:r>
@@ -3669,7 +3669,7 @@
               <w:pStyle w:val="ImageCaption"/>
             </w:pPr>
             <w:r>
-              <w:t xml:space="preserve">Table 1: Raw Predictors, Response Options, Feature Engineering Methods, Scoring Epochs, Total Number of Features, and Indication of Inclusion in Full and Baseline Models</w:t>
+              <w:t xml:space="preserve">Table 1: Raw Predictors, Response Options, Feature Engineering Methods, Feature Scoring Epochs, Total Number of Features, and Indication of Inclusion in Full and Baseline Models</w:t>
             </w:r>
           </w:p>
           <w:bookmarkEnd w:id="29"/>
@@ -3774,7 +3774,7 @@
         <w:pStyle w:val="FirstParagraph"/>
       </w:pPr>
       <w:r>
-        <w:t xml:space="preserve">We screened 192 participants. Of these, 169 enrolled during the intake visit and 154 completed the first follow-up visit. Data from 1 participant was excluded due to drinking multiple times a day every day on study, suggesting they did not have a goal of abstinence. Data from 1 participant was excluded due to evidence of careless responding. Data from 1 participant was excluded due to poor compliance with EMA resulting in questionable lapse labels. Data from 7 participants were excluded due to poor compliance providing communication data (i.e., deleting logs prior to download and/or not providing context information about important contacts). The final analytic sample included 144 participants.</w:t>
+        <w:t xml:space="preserve">We screened 192 participants. Of these, 169 enrolled during the intake visit and 154 completed the first follow-up visit. We excluded data from one participant due to drinking multiple times a day every day on study, suggesting they did not have a goal of abstinence. We excluded data from one participant due to evidence of careless responding. We excluded data from one participant due to poor compliance with EMA resulting in questionable lapse labels. We excluded data from seven participants due to poor compliance providing communication data (i.e., deleting logs prior to the download or not providing context information about important contacts). The final analytic sample included 144 participants.</w:t>
       </w:r>
       <w:r>
         <w:t xml:space="preserve"> </w:t>
@@ -6551,7 +6551,7 @@
         <w:pStyle w:val="BodyText"/>
       </w:pPr>
       <w:r>
-        <w:t xml:space="preserve">We evaluated a comparison model to assess the incremental predictive value of cellular communication features beyond baseline measures. The baseline model retained 5 features and achieved performance nearly identical to the full model (median auROC = 0.68, 95% CI [0.64, 0.71]). The median difference in auROC between the full and baseline models was less than .01, providing no evidence (52% probability) that the full model performed better than the baseline model.</w:t>
+        <w:t xml:space="preserve">We evaluated a comparison model to assess the incremental predictive value of cellular communication features beyond baseline measures. The baseline model achieved comparative performance to the full model (median auROC = 0.68, 95% CI [0.64, 0.71]). The median difference in auROC between the full and baseline models was less than .01, providing no evidence (52% probability) that the full model performed better than the baseline model.</w:t>
       </w:r>
     </w:p>
     <w:tbl>
@@ -6626,7 +6626,7 @@
               <w:pStyle w:val="ImageCaption"/>
             </w:pPr>
             <w:r>
-              <w:t xml:space="preserve">Figure 1: Global feature importance (elastic net coefficient) for the full model. Features are ordered by absolute coefficient value. Bars with positive coefficient values represent features that, on average, lower lapse risk. Bars with negative coefficient values represent features that, on average, increase risk. Baseline features were collected from self-report measures at the screening and intake visits. Communication features were engineered from the contextualized cellular communications.</w:t>
+              <w:t xml:space="preserve">Figure 1: Global feature importance (elastic net coefficient) for the full model. Features are ordered by absolute coefficient value. Bars with positive coefficient values represent features that, on average, lower lapse risk. Bars with negative coefficient values represent features that, on average, increase risk. Baseline features were collected via self-report measures at the screening and intake visits. Communication features were engineered from the contextualized cellular communications.</w:t>
             </w:r>
           </w:p>
           <w:bookmarkEnd w:id="43"/>
@@ -6700,7 +6700,7 @@
         <w:t xml:space="preserve">20</w:t>
       </w:r>
       <w:r>
-        <w:t xml:space="preserve">. Therefore, our dataset likely missed a substantial portion of participants’ communications. Notably, the communication features retained in the final model were scored over the longest feature scoring epochs (72 and 168 hours), suggesting that when more data are available (i.e., more communications), these features may be become more important. Future studies could explore whether incorporating communication data from additional platforms yields stronger predictive signal. However, even with improved data collection methods, sparsity may remain a challenge, as some people just don’t communicate frequently with others and others use services (e.g., Snapchat) that automaticlaly delete messages.</w:t>
+        <w:t xml:space="preserve">. Therefore, our dataset likely missed a substantial portion of participants’ communications. Future studies could explore whether incorporating communication data from additional platforms yields stronger predictive signal. However, even with improved data collection methods, sparsity may remain a challenge, as some people may simply not communicate frequently with others and others use services (e.g., Snapchat) that automatically delete messages.</w:t>
       </w:r>
     </w:p>
     <w:p>
@@ -6732,7 +6732,7 @@
         <w:t xml:space="preserve"> </w:t>
       </w:r>
       <w:r>
-        <w:t xml:space="preserve">heavy drinking episondes in non-treatment seeking young adult populations. It is possible, that in certain populations cellular communications may hold more signal. Young adults may have more frequent communications reducing sparsity concerns. Additionally, non-treatment seeking populations may be less likely to sensor their data (i.e., deleting communications) when the drinking behavior is not at odds with their goals and/or values. However, even in these instances, the unique contribution of cellular communications above and beyond other sensing methods is unclear. Some communication features, such as outgoing call duration and the number of outgoing calls emerged in the top 20 important features for detecting current drinking episodes. Conversely, when predicting future drinking episodes, no communication features appeared in the top 20. Other sensing methods, like geolocation and accelerometer data, appeared to be more robustly important for both detection and prediction.</w:t>
+        <w:t xml:space="preserve">heavy drinking episondes in non-treatment seeking young adult populations. It is possible that in certain populations cellular communications may hold more signal. Young adults may have more frequent communication reducing sparsity concerns. Additionally, non-treatment seeking populations may be less likely to sensor their data (i.e., deleting communications) when the drinking behavior is not at odds with their goals and/or values. However, even in these instances, the unique contribution of cellular communications beyond other sensing methods is unclear. Some communication features, such as outgoing call duration and the number of outgoing calls emerged in the top 20 important features for detecting current drinking episodes. Conversely, when predicting future drinking episodes, no communication features appeared in the top 20. Other sensing methods, like geolocation and accelerometer data, appeared to be more robustly important for both detection and prediction.</w:t>
       </w:r>
     </w:p>
     <w:p>

</xml_diff>